<commit_message>
Update Relatório Vinicius Almeida.docx
</commit_message>
<xml_diff>
--- a/Relatório Vinicius Almeida.docx
+++ b/Relatório Vinicius Almeida.docx
@@ -50,88 +50,424 @@
           <w:sz w:val="24"/>
           <w:szCs w:val="24"/>
         </w:rPr>
-        <w:t xml:space="preserve">Quarta-feira, 19/05 e Quinta-feira 20/05: Participei da criação da Narrativa, desenvolvimento e criação do </w:t>
-      </w:r>
-      <w:proofErr w:type="spellStart"/>
-      <w:r>
-        <w:rPr>
-          <w:rFonts w:ascii="Times New Roman" w:hAnsi="Times New Roman" w:cs="Times New Roman"/>
-          <w:sz w:val="24"/>
-          <w:szCs w:val="24"/>
-        </w:rPr>
-        <w:t>Level</w:t>
-      </w:r>
-      <w:proofErr w:type="spellEnd"/>
-      <w:r>
-        <w:rPr>
-          <w:rFonts w:ascii="Times New Roman" w:hAnsi="Times New Roman" w:cs="Times New Roman"/>
-          <w:sz w:val="24"/>
-          <w:szCs w:val="24"/>
-        </w:rPr>
-        <w:t xml:space="preserve"> Design (planta baixa), da criação do mundo e da criação do personagem.</w:t>
-      </w:r>
-    </w:p>
-    <w:p>
-      <w:pPr>
-        <w:rPr>
-          <w:rFonts w:ascii="Times New Roman" w:hAnsi="Times New Roman" w:cs="Times New Roman"/>
-          <w:sz w:val="24"/>
-          <w:szCs w:val="24"/>
-        </w:rPr>
-      </w:pPr>
-      <w:r>
-        <w:rPr>
-          <w:rFonts w:ascii="Times New Roman" w:hAnsi="Times New Roman" w:cs="Times New Roman"/>
-          <w:sz w:val="24"/>
-          <w:szCs w:val="24"/>
-        </w:rPr>
-        <w:t>Quarta-feira, 27/05 modelei a banheira e a privada que usaremos na banheira da casa.</w:t>
-      </w:r>
-    </w:p>
-    <w:p>
-      <w:pPr>
-        <w:rPr>
-          <w:rFonts w:ascii="Times New Roman" w:hAnsi="Times New Roman" w:cs="Times New Roman"/>
-          <w:sz w:val="24"/>
-          <w:szCs w:val="24"/>
-        </w:rPr>
-      </w:pPr>
-      <w:r>
-        <w:rPr>
-          <w:rFonts w:ascii="Times New Roman" w:hAnsi="Times New Roman" w:cs="Times New Roman"/>
-          <w:sz w:val="24"/>
-          <w:szCs w:val="24"/>
-        </w:rPr>
-        <w:t>Coloquei o .</w:t>
-      </w:r>
-      <w:proofErr w:type="spellStart"/>
-      <w:r>
-        <w:rPr>
-          <w:rFonts w:ascii="Times New Roman" w:hAnsi="Times New Roman" w:cs="Times New Roman"/>
-          <w:sz w:val="24"/>
-          <w:szCs w:val="24"/>
-        </w:rPr>
-        <w:t>fbx</w:t>
-      </w:r>
-      <w:proofErr w:type="spellEnd"/>
-      <w:r>
-        <w:rPr>
-          <w:rFonts w:ascii="Times New Roman" w:hAnsi="Times New Roman" w:cs="Times New Roman"/>
-          <w:sz w:val="24"/>
-          <w:szCs w:val="24"/>
-        </w:rPr>
-        <w:t xml:space="preserve"> na pasta do </w:t>
-      </w:r>
-      <w:proofErr w:type="spellStart"/>
-      <w:r>
-        <w:rPr>
-          <w:rFonts w:ascii="Times New Roman" w:hAnsi="Times New Roman" w:cs="Times New Roman"/>
-          <w:sz w:val="24"/>
-          <w:szCs w:val="24"/>
-        </w:rPr>
-        <w:t>github</w:t>
-      </w:r>
-      <w:proofErr w:type="spellEnd"/>
+        <w:t>Participei da criação da Narrativa, desenvolvimento e criação do Level Design (planta baixa), da criação do mundo e da criação do personagem.</w:t>
+      </w:r>
+    </w:p>
+    <w:p>
+      <w:pPr>
+        <w:rPr>
+          <w:rFonts w:ascii="Times New Roman" w:hAnsi="Times New Roman" w:cs="Times New Roman"/>
+          <w:sz w:val="24"/>
+          <w:szCs w:val="24"/>
+        </w:rPr>
+      </w:pPr>
+      <w:r>
+        <w:rPr>
+          <w:rFonts w:ascii="Times New Roman" w:hAnsi="Times New Roman" w:cs="Times New Roman"/>
+          <w:sz w:val="24"/>
+          <w:szCs w:val="24"/>
+        </w:rPr>
+        <w:t xml:space="preserve">Fui </w:t>
+      </w:r>
+      <w:r>
+        <w:rPr>
+          <w:rFonts w:ascii="Times New Roman" w:hAnsi="Times New Roman" w:cs="Times New Roman"/>
+          <w:sz w:val="24"/>
+          <w:szCs w:val="24"/>
+        </w:rPr>
+        <w:t>um</w:t>
+      </w:r>
+      <w:r>
+        <w:rPr>
+          <w:rFonts w:ascii="Times New Roman" w:hAnsi="Times New Roman" w:cs="Times New Roman"/>
+          <w:sz w:val="24"/>
+          <w:szCs w:val="24"/>
+        </w:rPr>
+        <w:t xml:space="preserve"> dos dois modeladores </w:t>
+      </w:r>
+      <w:r>
+        <w:rPr>
+          <w:rFonts w:ascii="Times New Roman" w:hAnsi="Times New Roman" w:cs="Times New Roman"/>
+          <w:sz w:val="24"/>
+          <w:szCs w:val="24"/>
+        </w:rPr>
+        <w:t xml:space="preserve">encarregados da modelagem </w:t>
+      </w:r>
+      <w:r>
+        <w:rPr>
+          <w:rFonts w:ascii="Times New Roman" w:hAnsi="Times New Roman" w:cs="Times New Roman"/>
+          <w:sz w:val="24"/>
+          <w:szCs w:val="24"/>
+        </w:rPr>
+        <w:t>nesse projeto, junto com o Matheus Celeste.</w:t>
+      </w:r>
+      <w:r>
+        <w:rPr>
+          <w:rFonts w:ascii="Times New Roman" w:hAnsi="Times New Roman" w:cs="Times New Roman"/>
+          <w:sz w:val="24"/>
+          <w:szCs w:val="24"/>
+        </w:rPr>
+        <w:t xml:space="preserve"> Os outros 2 modeladores ficaram com a texturização.</w:t>
+      </w:r>
+    </w:p>
+    <w:p>
+      <w:pPr>
+        <w:rPr>
+          <w:rFonts w:ascii="Times New Roman" w:hAnsi="Times New Roman" w:cs="Times New Roman"/>
+          <w:sz w:val="24"/>
+          <w:szCs w:val="24"/>
+        </w:rPr>
+      </w:pPr>
+      <w:r>
+        <w:rPr>
+          <w:rFonts w:ascii="Times New Roman" w:hAnsi="Times New Roman" w:cs="Times New Roman"/>
+          <w:sz w:val="24"/>
+          <w:szCs w:val="24"/>
+        </w:rPr>
+        <w:t>Eu modelei os seguintes assets:</w:t>
+      </w:r>
+    </w:p>
+    <w:p>
+      <w:pPr>
+        <w:pStyle w:val="PargrafodaLista"/>
+        <w:numPr>
+          <w:ilvl w:val="0"/>
+          <w:numId w:val="1"/>
+        </w:numPr>
+        <w:rPr>
+          <w:rFonts w:ascii="Times New Roman" w:hAnsi="Times New Roman" w:cs="Times New Roman"/>
+          <w:sz w:val="24"/>
+          <w:szCs w:val="24"/>
+        </w:rPr>
+      </w:pPr>
+      <w:r>
+        <w:rPr>
+          <w:rFonts w:ascii="Times New Roman" w:hAnsi="Times New Roman" w:cs="Times New Roman"/>
+          <w:sz w:val="24"/>
+          <w:szCs w:val="24"/>
+        </w:rPr>
+        <w:t>Armário</w:t>
+      </w:r>
+    </w:p>
+    <w:p>
+      <w:pPr>
+        <w:pStyle w:val="PargrafodaLista"/>
+        <w:numPr>
+          <w:ilvl w:val="0"/>
+          <w:numId w:val="1"/>
+        </w:numPr>
+        <w:rPr>
+          <w:rFonts w:ascii="Times New Roman" w:hAnsi="Times New Roman" w:cs="Times New Roman"/>
+          <w:sz w:val="24"/>
+          <w:szCs w:val="24"/>
+        </w:rPr>
+      </w:pPr>
+      <w:r>
+        <w:rPr>
+          <w:rFonts w:ascii="Times New Roman" w:hAnsi="Times New Roman" w:cs="Times New Roman"/>
+          <w:sz w:val="24"/>
+          <w:szCs w:val="24"/>
+        </w:rPr>
+        <w:t>Banheira</w:t>
+      </w:r>
+    </w:p>
+    <w:p>
+      <w:pPr>
+        <w:pStyle w:val="PargrafodaLista"/>
+        <w:numPr>
+          <w:ilvl w:val="0"/>
+          <w:numId w:val="1"/>
+        </w:numPr>
+        <w:rPr>
+          <w:rFonts w:ascii="Times New Roman" w:hAnsi="Times New Roman" w:cs="Times New Roman"/>
+          <w:sz w:val="24"/>
+          <w:szCs w:val="24"/>
+        </w:rPr>
+      </w:pPr>
+      <w:r>
+        <w:rPr>
+          <w:rFonts w:ascii="Times New Roman" w:hAnsi="Times New Roman" w:cs="Times New Roman"/>
+          <w:sz w:val="24"/>
+          <w:szCs w:val="24"/>
+        </w:rPr>
+        <w:t>Bule</w:t>
+      </w:r>
+    </w:p>
+    <w:p>
+      <w:pPr>
+        <w:pStyle w:val="PargrafodaLista"/>
+        <w:numPr>
+          <w:ilvl w:val="0"/>
+          <w:numId w:val="1"/>
+        </w:numPr>
+        <w:rPr>
+          <w:rFonts w:ascii="Times New Roman" w:hAnsi="Times New Roman" w:cs="Times New Roman"/>
+          <w:sz w:val="24"/>
+          <w:szCs w:val="24"/>
+        </w:rPr>
+      </w:pPr>
+      <w:r>
+        <w:rPr>
+          <w:rFonts w:ascii="Times New Roman" w:hAnsi="Times New Roman" w:cs="Times New Roman"/>
+          <w:sz w:val="24"/>
+          <w:szCs w:val="24"/>
+        </w:rPr>
+        <w:t>Cadeira</w:t>
+      </w:r>
+    </w:p>
+    <w:p>
+      <w:pPr>
+        <w:pStyle w:val="PargrafodaLista"/>
+        <w:numPr>
+          <w:ilvl w:val="0"/>
+          <w:numId w:val="1"/>
+        </w:numPr>
+        <w:rPr>
+          <w:rFonts w:ascii="Times New Roman" w:hAnsi="Times New Roman" w:cs="Times New Roman"/>
+          <w:sz w:val="24"/>
+          <w:szCs w:val="24"/>
+        </w:rPr>
+      </w:pPr>
+      <w:r>
+        <w:rPr>
+          <w:rFonts w:ascii="Times New Roman" w:hAnsi="Times New Roman" w:cs="Times New Roman"/>
+          <w:sz w:val="24"/>
+          <w:szCs w:val="24"/>
+        </w:rPr>
+        <w:t>Cadeira quebrada</w:t>
+      </w:r>
+    </w:p>
+    <w:p>
+      <w:pPr>
+        <w:pStyle w:val="PargrafodaLista"/>
+        <w:numPr>
+          <w:ilvl w:val="0"/>
+          <w:numId w:val="1"/>
+        </w:numPr>
+        <w:rPr>
+          <w:rFonts w:ascii="Times New Roman" w:hAnsi="Times New Roman" w:cs="Times New Roman"/>
+          <w:sz w:val="24"/>
+          <w:szCs w:val="24"/>
+        </w:rPr>
+      </w:pPr>
+      <w:r>
+        <w:rPr>
+          <w:rFonts w:ascii="Times New Roman" w:hAnsi="Times New Roman" w:cs="Times New Roman"/>
+          <w:sz w:val="24"/>
+          <w:szCs w:val="24"/>
+        </w:rPr>
+        <w:t>Cama</w:t>
+      </w:r>
+    </w:p>
+    <w:p>
+      <w:pPr>
+        <w:pStyle w:val="PargrafodaLista"/>
+        <w:numPr>
+          <w:ilvl w:val="0"/>
+          <w:numId w:val="1"/>
+        </w:numPr>
+        <w:rPr>
+          <w:rFonts w:ascii="Times New Roman" w:hAnsi="Times New Roman" w:cs="Times New Roman"/>
+          <w:sz w:val="24"/>
+          <w:szCs w:val="24"/>
+        </w:rPr>
+      </w:pPr>
+      <w:r>
+        <w:rPr>
+          <w:rFonts w:ascii="Times New Roman" w:hAnsi="Times New Roman" w:cs="Times New Roman"/>
+          <w:sz w:val="24"/>
+          <w:szCs w:val="24"/>
+        </w:rPr>
+        <w:t>Garfo e faca</w:t>
+      </w:r>
+    </w:p>
+    <w:p>
+      <w:pPr>
+        <w:pStyle w:val="PargrafodaLista"/>
+        <w:numPr>
+          <w:ilvl w:val="0"/>
+          <w:numId w:val="1"/>
+        </w:numPr>
+        <w:rPr>
+          <w:rFonts w:ascii="Times New Roman" w:hAnsi="Times New Roman" w:cs="Times New Roman"/>
+          <w:sz w:val="24"/>
+          <w:szCs w:val="24"/>
+        </w:rPr>
+      </w:pPr>
+      <w:r>
+        <w:rPr>
+          <w:rFonts w:ascii="Times New Roman" w:hAnsi="Times New Roman" w:cs="Times New Roman"/>
+          <w:sz w:val="24"/>
+          <w:szCs w:val="24"/>
+        </w:rPr>
+        <w:t>Janela com barricadas</w:t>
+      </w:r>
+    </w:p>
+    <w:p>
+      <w:pPr>
+        <w:pStyle w:val="PargrafodaLista"/>
+        <w:numPr>
+          <w:ilvl w:val="0"/>
+          <w:numId w:val="1"/>
+        </w:numPr>
+        <w:rPr>
+          <w:rFonts w:ascii="Times New Roman" w:hAnsi="Times New Roman" w:cs="Times New Roman"/>
+          <w:sz w:val="24"/>
+          <w:szCs w:val="24"/>
+        </w:rPr>
+      </w:pPr>
+      <w:r>
+        <w:rPr>
+          <w:rFonts w:ascii="Times New Roman" w:hAnsi="Times New Roman" w:cs="Times New Roman"/>
+          <w:sz w:val="24"/>
+          <w:szCs w:val="24"/>
+        </w:rPr>
+        <w:t>Mesa elíptica</w:t>
+      </w:r>
+    </w:p>
+    <w:p>
+      <w:pPr>
+        <w:pStyle w:val="PargrafodaLista"/>
+        <w:numPr>
+          <w:ilvl w:val="0"/>
+          <w:numId w:val="1"/>
+        </w:numPr>
+        <w:rPr>
+          <w:rFonts w:ascii="Times New Roman" w:hAnsi="Times New Roman" w:cs="Times New Roman"/>
+          <w:sz w:val="24"/>
+          <w:szCs w:val="24"/>
+        </w:rPr>
+      </w:pPr>
+      <w:r>
+        <w:rPr>
+          <w:rFonts w:ascii="Times New Roman" w:hAnsi="Times New Roman" w:cs="Times New Roman"/>
+          <w:sz w:val="24"/>
+          <w:szCs w:val="24"/>
+        </w:rPr>
+        <w:t>Pratos quebrados e inteiros</w:t>
+      </w:r>
+    </w:p>
+    <w:p>
+      <w:pPr>
+        <w:pStyle w:val="PargrafodaLista"/>
+        <w:numPr>
+          <w:ilvl w:val="0"/>
+          <w:numId w:val="1"/>
+        </w:numPr>
+        <w:rPr>
+          <w:rFonts w:ascii="Times New Roman" w:hAnsi="Times New Roman" w:cs="Times New Roman"/>
+          <w:sz w:val="24"/>
+          <w:szCs w:val="24"/>
+        </w:rPr>
+      </w:pPr>
+      <w:r>
+        <w:rPr>
+          <w:rFonts w:ascii="Times New Roman" w:hAnsi="Times New Roman" w:cs="Times New Roman"/>
+          <w:sz w:val="24"/>
+          <w:szCs w:val="24"/>
+        </w:rPr>
+        <w:t>Privada</w:t>
+      </w:r>
+    </w:p>
+    <w:p>
+      <w:pPr>
+        <w:pStyle w:val="PargrafodaLista"/>
+        <w:numPr>
+          <w:ilvl w:val="0"/>
+          <w:numId w:val="1"/>
+        </w:numPr>
+        <w:rPr>
+          <w:rFonts w:ascii="Times New Roman" w:hAnsi="Times New Roman" w:cs="Times New Roman"/>
+          <w:sz w:val="24"/>
+          <w:szCs w:val="24"/>
+        </w:rPr>
+      </w:pPr>
+      <w:r>
+        <w:rPr>
+          <w:rFonts w:ascii="Times New Roman" w:hAnsi="Times New Roman" w:cs="Times New Roman"/>
+          <w:sz w:val="24"/>
+          <w:szCs w:val="24"/>
+        </w:rPr>
+        <w:t>Tapete retangular</w:t>
+      </w:r>
+    </w:p>
+    <w:p>
+      <w:pPr>
+        <w:pStyle w:val="PargrafodaLista"/>
+        <w:numPr>
+          <w:ilvl w:val="0"/>
+          <w:numId w:val="1"/>
+        </w:numPr>
+        <w:rPr>
+          <w:rFonts w:ascii="Times New Roman" w:hAnsi="Times New Roman" w:cs="Times New Roman"/>
+          <w:sz w:val="24"/>
+          <w:szCs w:val="24"/>
+        </w:rPr>
+      </w:pPr>
+      <w:r>
+        <w:rPr>
+          <w:rFonts w:ascii="Times New Roman" w:hAnsi="Times New Roman" w:cs="Times New Roman"/>
+          <w:sz w:val="24"/>
+          <w:szCs w:val="24"/>
+        </w:rPr>
+        <w:t>Tapete elíptico</w:t>
+      </w:r>
+    </w:p>
+    <w:p>
+      <w:pPr>
+        <w:pStyle w:val="PargrafodaLista"/>
+        <w:numPr>
+          <w:ilvl w:val="0"/>
+          <w:numId w:val="1"/>
+        </w:numPr>
+        <w:rPr>
+          <w:rFonts w:ascii="Times New Roman" w:hAnsi="Times New Roman" w:cs="Times New Roman"/>
+          <w:sz w:val="24"/>
+          <w:szCs w:val="24"/>
+        </w:rPr>
+      </w:pPr>
+      <w:r>
+        <w:rPr>
+          <w:rFonts w:ascii="Times New Roman" w:hAnsi="Times New Roman" w:cs="Times New Roman"/>
+          <w:sz w:val="24"/>
+          <w:szCs w:val="24"/>
+        </w:rPr>
+        <w:t>3 estilos de vasos</w:t>
+      </w:r>
+    </w:p>
+    <w:p>
+      <w:pPr>
+        <w:rPr>
+          <w:rFonts w:ascii="Times New Roman" w:hAnsi="Times New Roman" w:cs="Times New Roman"/>
+          <w:sz w:val="24"/>
+          <w:szCs w:val="24"/>
+        </w:rPr>
+      </w:pPr>
+      <w:r>
+        <w:rPr>
+          <w:rFonts w:ascii="Times New Roman" w:hAnsi="Times New Roman" w:cs="Times New Roman"/>
+          <w:sz w:val="24"/>
+          <w:szCs w:val="24"/>
+        </w:rPr>
+        <w:t>E fiz a textura do chão do banheiro.</w:t>
+      </w:r>
+    </w:p>
+    <w:p>
+      <w:pPr>
+        <w:rPr>
+          <w:rFonts w:ascii="Times New Roman" w:hAnsi="Times New Roman" w:cs="Times New Roman"/>
+          <w:sz w:val="24"/>
+          <w:szCs w:val="24"/>
+        </w:rPr>
+      </w:pPr>
+      <w:r>
+        <w:rPr>
+          <w:rFonts w:ascii="Times New Roman" w:hAnsi="Times New Roman" w:cs="Times New Roman"/>
+          <w:sz w:val="24"/>
+          <w:szCs w:val="24"/>
+        </w:rPr>
+        <w:t>Por conta dos problemas com o Github não lembro a data de criação de todos os assets</w:t>
+      </w:r>
       <w:r>
         <w:rPr>
           <w:rFonts w:ascii="Times New Roman" w:hAnsi="Times New Roman" w:cs="Times New Roman"/>
@@ -139,313 +475,6 @@
           <w:szCs w:val="24"/>
         </w:rPr>
         <w:t>.</w:t>
-      </w:r>
-    </w:p>
-    <w:p>
-      <w:pPr>
-        <w:rPr>
-          <w:rFonts w:ascii="Times New Roman" w:hAnsi="Times New Roman" w:cs="Times New Roman"/>
-          <w:sz w:val="24"/>
-          <w:szCs w:val="24"/>
-          <w:lang w:val="en-US"/>
-        </w:rPr>
-      </w:pPr>
-      <w:r>
-        <w:rPr>
-          <w:rFonts w:ascii="Times New Roman" w:hAnsi="Times New Roman" w:cs="Times New Roman"/>
-          <w:sz w:val="24"/>
-          <w:szCs w:val="24"/>
-        </w:rPr>
-        <w:t>Quinta-feira dia 03</w:t>
-      </w:r>
-      <w:r>
-        <w:rPr>
-          <w:rFonts w:ascii="Times New Roman" w:hAnsi="Times New Roman" w:cs="Times New Roman"/>
-          <w:sz w:val="24"/>
-          <w:szCs w:val="24"/>
-          <w:lang w:val="en-US"/>
-        </w:rPr>
-        <w:t xml:space="preserve">/06 </w:t>
-      </w:r>
-      <w:proofErr w:type="spellStart"/>
-      <w:r>
-        <w:rPr>
-          <w:rFonts w:ascii="Times New Roman" w:hAnsi="Times New Roman" w:cs="Times New Roman"/>
-          <w:sz w:val="24"/>
-          <w:szCs w:val="24"/>
-          <w:lang w:val="en-US"/>
-        </w:rPr>
-        <w:t>foi</w:t>
-      </w:r>
-      <w:proofErr w:type="spellEnd"/>
-      <w:r>
-        <w:rPr>
-          <w:rFonts w:ascii="Times New Roman" w:hAnsi="Times New Roman" w:cs="Times New Roman"/>
-          <w:sz w:val="24"/>
-          <w:szCs w:val="24"/>
-          <w:lang w:val="en-US"/>
-        </w:rPr>
-        <w:t xml:space="preserve"> </w:t>
-      </w:r>
-      <w:proofErr w:type="spellStart"/>
-      <w:r>
-        <w:rPr>
-          <w:rFonts w:ascii="Times New Roman" w:hAnsi="Times New Roman" w:cs="Times New Roman"/>
-          <w:sz w:val="24"/>
-          <w:szCs w:val="24"/>
-          <w:lang w:val="en-US"/>
-        </w:rPr>
-        <w:t>feita</w:t>
-      </w:r>
-      <w:proofErr w:type="spellEnd"/>
-      <w:r>
-        <w:rPr>
-          <w:rFonts w:ascii="Times New Roman" w:hAnsi="Times New Roman" w:cs="Times New Roman"/>
-          <w:sz w:val="24"/>
-          <w:szCs w:val="24"/>
-          <w:lang w:val="en-US"/>
-        </w:rPr>
-        <w:t xml:space="preserve"> a </w:t>
-      </w:r>
-      <w:proofErr w:type="spellStart"/>
-      <w:r>
-        <w:rPr>
-          <w:rFonts w:ascii="Times New Roman" w:hAnsi="Times New Roman" w:cs="Times New Roman"/>
-          <w:sz w:val="24"/>
-          <w:szCs w:val="24"/>
-          <w:lang w:val="en-US"/>
-        </w:rPr>
-        <w:t>lista</w:t>
-      </w:r>
-      <w:proofErr w:type="spellEnd"/>
-      <w:r>
-        <w:rPr>
-          <w:rFonts w:ascii="Times New Roman" w:hAnsi="Times New Roman" w:cs="Times New Roman"/>
-          <w:sz w:val="24"/>
-          <w:szCs w:val="24"/>
-          <w:lang w:val="en-US"/>
-        </w:rPr>
-        <w:t xml:space="preserve"> da assets que </w:t>
-      </w:r>
-      <w:r>
-        <w:rPr>
-          <w:rFonts w:ascii="Times New Roman" w:hAnsi="Times New Roman" w:cs="Times New Roman"/>
-          <w:sz w:val="24"/>
-          <w:szCs w:val="24"/>
-        </w:rPr>
-        <w:t>precisaríamos</w:t>
-      </w:r>
-      <w:r>
-        <w:rPr>
-          <w:rFonts w:ascii="Times New Roman" w:hAnsi="Times New Roman" w:cs="Times New Roman"/>
-          <w:sz w:val="24"/>
-          <w:szCs w:val="24"/>
-          <w:lang w:val="en-US"/>
-        </w:rPr>
-        <w:t xml:space="preserve"> </w:t>
-      </w:r>
-      <w:proofErr w:type="spellStart"/>
-      <w:r>
-        <w:rPr>
-          <w:rFonts w:ascii="Times New Roman" w:hAnsi="Times New Roman" w:cs="Times New Roman"/>
-          <w:sz w:val="24"/>
-          <w:szCs w:val="24"/>
-          <w:lang w:val="en-US"/>
-        </w:rPr>
-        <w:t>modelar</w:t>
-      </w:r>
-      <w:proofErr w:type="spellEnd"/>
-      <w:r>
-        <w:rPr>
-          <w:rFonts w:ascii="Times New Roman" w:hAnsi="Times New Roman" w:cs="Times New Roman"/>
-          <w:sz w:val="24"/>
-          <w:szCs w:val="24"/>
-          <w:lang w:val="en-US"/>
-        </w:rPr>
-        <w:t xml:space="preserve">, </w:t>
-      </w:r>
-      <w:proofErr w:type="spellStart"/>
-      <w:r>
-        <w:rPr>
-          <w:rFonts w:ascii="Times New Roman" w:hAnsi="Times New Roman" w:cs="Times New Roman"/>
-          <w:sz w:val="24"/>
-          <w:szCs w:val="24"/>
-          <w:lang w:val="en-US"/>
-        </w:rPr>
-        <w:t>modelei</w:t>
-      </w:r>
-      <w:proofErr w:type="spellEnd"/>
-      <w:r>
-        <w:rPr>
-          <w:rFonts w:ascii="Times New Roman" w:hAnsi="Times New Roman" w:cs="Times New Roman"/>
-          <w:sz w:val="24"/>
-          <w:szCs w:val="24"/>
-          <w:lang w:val="en-US"/>
-        </w:rPr>
-        <w:t xml:space="preserve"> 3 </w:t>
-      </w:r>
-      <w:proofErr w:type="spellStart"/>
-      <w:r>
-        <w:rPr>
-          <w:rFonts w:ascii="Times New Roman" w:hAnsi="Times New Roman" w:cs="Times New Roman"/>
-          <w:sz w:val="24"/>
-          <w:szCs w:val="24"/>
-          <w:lang w:val="en-US"/>
-        </w:rPr>
-        <w:t>estilos</w:t>
-      </w:r>
-      <w:proofErr w:type="spellEnd"/>
-      <w:r>
-        <w:rPr>
-          <w:rFonts w:ascii="Times New Roman" w:hAnsi="Times New Roman" w:cs="Times New Roman"/>
-          <w:sz w:val="24"/>
-          <w:szCs w:val="24"/>
-          <w:lang w:val="en-US"/>
-        </w:rPr>
-        <w:t xml:space="preserve"> de </w:t>
-      </w:r>
-      <w:proofErr w:type="spellStart"/>
-      <w:r>
-        <w:rPr>
-          <w:rFonts w:ascii="Times New Roman" w:hAnsi="Times New Roman" w:cs="Times New Roman"/>
-          <w:sz w:val="24"/>
-          <w:szCs w:val="24"/>
-          <w:lang w:val="en-US"/>
-        </w:rPr>
-        <w:t>vazos</w:t>
-      </w:r>
-      <w:proofErr w:type="spellEnd"/>
-      <w:r>
-        <w:rPr>
-          <w:rFonts w:ascii="Times New Roman" w:hAnsi="Times New Roman" w:cs="Times New Roman"/>
-          <w:sz w:val="24"/>
-          <w:szCs w:val="24"/>
-          <w:lang w:val="en-US"/>
-        </w:rPr>
-        <w:t xml:space="preserve">, que </w:t>
-      </w:r>
-      <w:r>
-        <w:rPr>
-          <w:rFonts w:ascii="Times New Roman" w:hAnsi="Times New Roman" w:cs="Times New Roman"/>
-          <w:sz w:val="24"/>
-          <w:szCs w:val="24"/>
-        </w:rPr>
-        <w:t>servir</w:t>
-      </w:r>
-      <w:r>
-        <w:rPr>
-          <w:rFonts w:ascii="Times New Roman" w:hAnsi="Times New Roman" w:cs="Times New Roman"/>
-          <w:sz w:val="24"/>
-          <w:szCs w:val="24"/>
-        </w:rPr>
-        <w:t>ã</w:t>
-      </w:r>
-      <w:r>
-        <w:rPr>
-          <w:rFonts w:ascii="Times New Roman" w:hAnsi="Times New Roman" w:cs="Times New Roman"/>
-          <w:sz w:val="24"/>
-          <w:szCs w:val="24"/>
-        </w:rPr>
-        <w:t>o</w:t>
-      </w:r>
-      <w:r>
-        <w:rPr>
-          <w:rFonts w:ascii="Times New Roman" w:hAnsi="Times New Roman" w:cs="Times New Roman"/>
-          <w:sz w:val="24"/>
-          <w:szCs w:val="24"/>
-          <w:lang w:val="en-US"/>
-        </w:rPr>
-        <w:t xml:space="preserve"> para </w:t>
-      </w:r>
-      <w:proofErr w:type="spellStart"/>
-      <w:r>
-        <w:rPr>
-          <w:rFonts w:ascii="Times New Roman" w:hAnsi="Times New Roman" w:cs="Times New Roman"/>
-          <w:sz w:val="24"/>
-          <w:szCs w:val="24"/>
-          <w:lang w:val="en-US"/>
-        </w:rPr>
-        <w:t>compor</w:t>
-      </w:r>
-      <w:proofErr w:type="spellEnd"/>
-      <w:r>
-        <w:rPr>
-          <w:rFonts w:ascii="Times New Roman" w:hAnsi="Times New Roman" w:cs="Times New Roman"/>
-          <w:sz w:val="24"/>
-          <w:szCs w:val="24"/>
-          <w:lang w:val="en-US"/>
-        </w:rPr>
-        <w:t xml:space="preserve"> o </w:t>
-      </w:r>
-      <w:proofErr w:type="spellStart"/>
-      <w:r>
-        <w:rPr>
-          <w:rFonts w:ascii="Times New Roman" w:hAnsi="Times New Roman" w:cs="Times New Roman"/>
-          <w:sz w:val="24"/>
-          <w:szCs w:val="24"/>
-          <w:lang w:val="en-US"/>
-        </w:rPr>
-        <w:t>cenário</w:t>
-      </w:r>
-      <w:proofErr w:type="spellEnd"/>
-      <w:r>
-        <w:rPr>
-          <w:rFonts w:ascii="Times New Roman" w:hAnsi="Times New Roman" w:cs="Times New Roman"/>
-          <w:sz w:val="24"/>
-          <w:szCs w:val="24"/>
-          <w:lang w:val="en-US"/>
-        </w:rPr>
-        <w:t>.</w:t>
-      </w:r>
-    </w:p>
-    <w:p>
-      <w:pPr>
-        <w:rPr>
-          <w:rFonts w:ascii="Times New Roman" w:hAnsi="Times New Roman" w:cs="Times New Roman"/>
-          <w:sz w:val="24"/>
-          <w:szCs w:val="24"/>
-        </w:rPr>
-      </w:pPr>
-      <w:r>
-        <w:rPr>
-          <w:rFonts w:ascii="Times New Roman" w:hAnsi="Times New Roman" w:cs="Times New Roman"/>
-          <w:sz w:val="24"/>
-          <w:szCs w:val="24"/>
-        </w:rPr>
-        <w:t>Terça-feira dia 08</w:t>
-      </w:r>
-      <w:r>
-        <w:rPr>
-          <w:rFonts w:ascii="Times New Roman" w:hAnsi="Times New Roman" w:cs="Times New Roman"/>
-          <w:sz w:val="24"/>
-          <w:szCs w:val="24"/>
-          <w:lang w:val="en-US"/>
-        </w:rPr>
-        <w:t>/</w:t>
-      </w:r>
-      <w:r>
-        <w:rPr>
-          <w:rFonts w:ascii="Times New Roman" w:hAnsi="Times New Roman" w:cs="Times New Roman"/>
-          <w:sz w:val="24"/>
-          <w:szCs w:val="24"/>
-        </w:rPr>
-        <w:t>06 modelei uma janela com barricadas que usar</w:t>
-      </w:r>
-      <w:r>
-        <w:rPr>
-          <w:rFonts w:ascii="Times New Roman" w:hAnsi="Times New Roman" w:cs="Times New Roman"/>
-          <w:sz w:val="24"/>
-          <w:szCs w:val="24"/>
-        </w:rPr>
-        <w:t>e</w:t>
-      </w:r>
-      <w:r>
-        <w:rPr>
-          <w:rFonts w:ascii="Times New Roman" w:hAnsi="Times New Roman" w:cs="Times New Roman"/>
-          <w:sz w:val="24"/>
-          <w:szCs w:val="24"/>
-        </w:rPr>
-        <w:t>mos em um quarto da casa.</w:t>
       </w:r>
     </w:p>
     <w:sectPr>
@@ -456,6 +485,127 @@
     </w:sectPr>
   </w:body>
 </w:document>
+</file>
+
+<file path=word/numbering.xml><?xml version="1.0" encoding="utf-8"?>
+<w:numbering xmlns:wpc="http://schemas.microsoft.com/office/word/2010/wordprocessingCanvas" xmlns:cx="http://schemas.microsoft.com/office/drawing/2014/chartex" xmlns:cx1="http://schemas.microsoft.com/office/drawing/2015/9/8/chartex" xmlns:cx2="http://schemas.microsoft.com/office/drawing/2015/10/21/chartex" xmlns:cx3="http://schemas.microsoft.com/office/drawing/2016/5/9/chartex" xmlns:cx4="http://schemas.microsoft.com/office/drawing/2016/5/10/chartex" xmlns:cx5="http://schemas.microsoft.com/office/drawing/2016/5/11/chartex" xmlns:cx6="http://schemas.microsoft.com/office/drawing/2016/5/12/chartex" xmlns:cx7="http://schemas.microsoft.com/office/drawing/2016/5/13/chartex" xmlns:cx8="http://schemas.microsoft.com/office/drawing/2016/5/14/chartex" xmlns:mc="http://schemas.openxmlformats.org/markup-compatibility/2006" xmlns:aink="http://schemas.microsoft.com/office/drawing/2016/ink" xmlns:am3d="http://schemas.microsoft.com/office/drawing/2017/model3d" xmlns:o="urn:schemas-microsoft-com:office:office" xmlns:r="http://schemas.openxmlformats.org/officeDocument/2006/relationships" xmlns:m="http://schemas.openxmlformats.org/officeDocument/2006/math" xmlns:v="urn:schemas-microsoft-com:vml" xmlns:wp14="http://schemas.microsoft.com/office/word/2010/wordprocessingDrawing" xmlns:wp="http://schemas.openxmlformats.org/drawingml/2006/wordprocessingDrawing" xmlns:w10="urn:schemas-microsoft-com:office:word" xmlns:w="http://schemas.openxmlformats.org/wordprocessingml/2006/main" xmlns:w14="http://schemas.microsoft.com/office/word/2010/wordml" xmlns:w15="http://schemas.microsoft.com/office/word/2012/wordml" xmlns:w16cex="http://schemas.microsoft.com/office/word/2018/wordml/cex" xmlns:w16cid="http://schemas.microsoft.com/office/word/2016/wordml/cid" xmlns:w16="http://schemas.microsoft.com/office/word/2018/wordml" xmlns:w16sdtdh="http://schemas.microsoft.com/office/word/2020/wordml/sdtdatahash" xmlns:w16se="http://schemas.microsoft.com/office/word/2015/wordml/symex" xmlns:wpg="http://schemas.microsoft.com/office/word/2010/wordprocessingGroup" xmlns:wpi="http://schemas.microsoft.com/office/word/2010/wordprocessingInk" xmlns:wne="http://schemas.microsoft.com/office/word/2006/wordml" xmlns:wps="http://schemas.microsoft.com/office/word/2010/wordprocessingShape" mc:Ignorable="w14 w15 w16se w16cid w16 w16cex w16sdtdh wp14">
+  <w:abstractNum w:abstractNumId="0" w15:restartNumberingAfterBreak="0">
+    <w:nsid w:val="4BD27051"/>
+    <w:multiLevelType w:val="hybridMultilevel"/>
+    <w:tmpl w:val="47842364"/>
+    <w:lvl w:ilvl="0" w:tplc="04160001">
+      <w:start w:val="1"/>
+      <w:numFmt w:val="bullet"/>
+      <w:lvlText w:val=""/>
+      <w:lvlJc w:val="left"/>
+      <w:pPr>
+        <w:ind w:left="720" w:hanging="360"/>
+      </w:pPr>
+      <w:rPr>
+        <w:rFonts w:ascii="Symbol" w:hAnsi="Symbol" w:hint="default"/>
+      </w:rPr>
+    </w:lvl>
+    <w:lvl w:ilvl="1" w:tplc="04160003" w:tentative="1">
+      <w:start w:val="1"/>
+      <w:numFmt w:val="bullet"/>
+      <w:lvlText w:val="o"/>
+      <w:lvlJc w:val="left"/>
+      <w:pPr>
+        <w:ind w:left="1440" w:hanging="360"/>
+      </w:pPr>
+      <w:rPr>
+        <w:rFonts w:ascii="Courier New" w:hAnsi="Courier New" w:cs="Courier New" w:hint="default"/>
+      </w:rPr>
+    </w:lvl>
+    <w:lvl w:ilvl="2" w:tplc="04160005" w:tentative="1">
+      <w:start w:val="1"/>
+      <w:numFmt w:val="bullet"/>
+      <w:lvlText w:val=""/>
+      <w:lvlJc w:val="left"/>
+      <w:pPr>
+        <w:ind w:left="2160" w:hanging="360"/>
+      </w:pPr>
+      <w:rPr>
+        <w:rFonts w:ascii="Wingdings" w:hAnsi="Wingdings" w:hint="default"/>
+      </w:rPr>
+    </w:lvl>
+    <w:lvl w:ilvl="3" w:tplc="04160001" w:tentative="1">
+      <w:start w:val="1"/>
+      <w:numFmt w:val="bullet"/>
+      <w:lvlText w:val=""/>
+      <w:lvlJc w:val="left"/>
+      <w:pPr>
+        <w:ind w:left="2880" w:hanging="360"/>
+      </w:pPr>
+      <w:rPr>
+        <w:rFonts w:ascii="Symbol" w:hAnsi="Symbol" w:hint="default"/>
+      </w:rPr>
+    </w:lvl>
+    <w:lvl w:ilvl="4" w:tplc="04160003" w:tentative="1">
+      <w:start w:val="1"/>
+      <w:numFmt w:val="bullet"/>
+      <w:lvlText w:val="o"/>
+      <w:lvlJc w:val="left"/>
+      <w:pPr>
+        <w:ind w:left="3600" w:hanging="360"/>
+      </w:pPr>
+      <w:rPr>
+        <w:rFonts w:ascii="Courier New" w:hAnsi="Courier New" w:cs="Courier New" w:hint="default"/>
+      </w:rPr>
+    </w:lvl>
+    <w:lvl w:ilvl="5" w:tplc="04160005" w:tentative="1">
+      <w:start w:val="1"/>
+      <w:numFmt w:val="bullet"/>
+      <w:lvlText w:val=""/>
+      <w:lvlJc w:val="left"/>
+      <w:pPr>
+        <w:ind w:left="4320" w:hanging="360"/>
+      </w:pPr>
+      <w:rPr>
+        <w:rFonts w:ascii="Wingdings" w:hAnsi="Wingdings" w:hint="default"/>
+      </w:rPr>
+    </w:lvl>
+    <w:lvl w:ilvl="6" w:tplc="04160001" w:tentative="1">
+      <w:start w:val="1"/>
+      <w:numFmt w:val="bullet"/>
+      <w:lvlText w:val=""/>
+      <w:lvlJc w:val="left"/>
+      <w:pPr>
+        <w:ind w:left="5040" w:hanging="360"/>
+      </w:pPr>
+      <w:rPr>
+        <w:rFonts w:ascii="Symbol" w:hAnsi="Symbol" w:hint="default"/>
+      </w:rPr>
+    </w:lvl>
+    <w:lvl w:ilvl="7" w:tplc="04160003" w:tentative="1">
+      <w:start w:val="1"/>
+      <w:numFmt w:val="bullet"/>
+      <w:lvlText w:val="o"/>
+      <w:lvlJc w:val="left"/>
+      <w:pPr>
+        <w:ind w:left="5760" w:hanging="360"/>
+      </w:pPr>
+      <w:rPr>
+        <w:rFonts w:ascii="Courier New" w:hAnsi="Courier New" w:cs="Courier New" w:hint="default"/>
+      </w:rPr>
+    </w:lvl>
+    <w:lvl w:ilvl="8" w:tplc="04160005" w:tentative="1">
+      <w:start w:val="1"/>
+      <w:numFmt w:val="bullet"/>
+      <w:lvlText w:val=""/>
+      <w:lvlJc w:val="left"/>
+      <w:pPr>
+        <w:ind w:left="6480" w:hanging="360"/>
+      </w:pPr>
+      <w:rPr>
+        <w:rFonts w:ascii="Wingdings" w:hAnsi="Wingdings" w:hint="default"/>
+      </w:rPr>
+    </w:lvl>
+  </w:abstractNum>
+  <w:num w:numId="1">
+    <w:abstractNumId w:val="0"/>
+  </w:num>
+</w:numbering>
 </file>
 
 <file path=word/styles.xml><?xml version="1.0" encoding="utf-8"?>
@@ -885,6 +1035,17 @@
     <w:semiHidden/>
     <w:unhideWhenUsed/>
   </w:style>
+  <w:style w:type="paragraph" w:styleId="PargrafodaLista">
+    <w:name w:val="List Paragraph"/>
+    <w:basedOn w:val="Normal"/>
+    <w:uiPriority w:val="34"/>
+    <w:qFormat/>
+    <w:rsid w:val="006A0CA2"/>
+    <w:pPr>
+      <w:ind w:left="720"/>
+      <w:contextualSpacing/>
+    </w:pPr>
+  </w:style>
 </w:styles>
 </file>
 

</xml_diff>